<commit_message>
Update the srs again after failed save
</commit_message>
<xml_diff>
--- a/notes/ChuckNotice - SRS updated.docx
+++ b/notes/ChuckNotice - SRS updated.docx
@@ -1760,27 +1760,45 @@
     <w:p>
       <w:pPr>
         <w:rPr>
-          <w:lang w:val="en-US"/>
-        </w:rPr>
-      </w:pPr>
-      <w:r>
-        <w:rPr>
+          <w:strike/>
+          <w:lang w:val="en-US"/>
+        </w:rPr>
+      </w:pPr>
+      <w:r>
+        <w:rPr>
+          <w:strike/>
           <w:lang w:val="en-US"/>
         </w:rPr>
         <w:t>Also l</w:t>
       </w:r>
       <w:r>
         <w:rPr>
+          <w:strike/>
           <w:lang w:val="en-US"/>
         </w:rPr>
         <w:t>inks</w:t>
       </w:r>
       <w:r>
         <w:rPr>
+          <w:strike/>
           <w:lang w:val="en-US"/>
         </w:rPr>
         <w:t xml:space="preserve"> to the add task page.</w:t>
       </w:r>
+      <w:r>
+        <w:rPr>
+          <w:strike/>
+          <w:lang w:val="en-US"/>
+        </w:rPr>
+        <w:t xml:space="preserve"> </w:t>
+      </w:r>
+      <w:r>
+        <w:rPr>
+          <w:color w:val="FF0000"/>
+          <w:lang w:val="en-US"/>
+        </w:rPr>
+        <w:t>Also includes add task option.</w:t>
+      </w:r>
     </w:p>
     <w:p>
       <w:pPr>
@@ -1860,7 +1878,34 @@
           <w:bCs/>
           <w:lang w:val="en-US"/>
         </w:rPr>
-        <w:t xml:space="preserve"> Page</w:t>
+        <w:t xml:space="preserve"> </w:t>
+      </w:r>
+      <w:r>
+        <w:rPr>
+          <w:b/>
+          <w:bCs/>
+          <w:strike/>
+          <w:lang w:val="en-US"/>
+        </w:rPr>
+        <w:t>Page</w:t>
+      </w:r>
+      <w:r>
+        <w:rPr>
+          <w:b/>
+          <w:bCs/>
+          <w:strike/>
+          <w:lang w:val="en-US"/>
+        </w:rPr>
+        <w:t xml:space="preserve"> </w:t>
+      </w:r>
+      <w:r>
+        <w:rPr>
+          <w:b/>
+          <w:bCs/>
+          <w:color w:val="FF0000"/>
+          <w:lang w:val="en-US"/>
+        </w:rPr>
+        <w:t>Option</w:t>
       </w:r>
     </w:p>
     <w:p>

</xml_diff>